<commit_message>
messed with in game UI so some components only appear in certain states, added in game music
Co-Authored-By: xj4111 <xj4111@users.noreply.github.com>
Co-Authored-By: hindl3y <hindl3y@users.noreply.github.com>
Co-Authored-By: edenphoenixiv <edenphoenixiv@users.noreply.github.com>
Co-Authored-By: kspdeveloper <kspdeveloper@users.noreply.github.com>
</commit_message>
<xml_diff>
--- a/1066 To-Do List.docx
+++ b/1066 To-Do List.docx
@@ -188,6 +188,42 @@
     </w:p>
     <w:p>
       <w:pPr>
+        <w:pStyle w:val="ListParagraph"/>
+        <w:numPr>
+          <w:ilvl w:val="0"/>
+          <w:numId w:val="1"/>
+        </w:numPr>
+        <w:rPr>
+          <w:rFonts w:ascii="Century Gothic" w:hAnsi="Century Gothic"/>
+        </w:rPr>
+      </w:pPr>
+      <w:r>
+        <w:rPr>
+          <w:rFonts w:ascii="Century Gothic" w:hAnsi="Century Gothic"/>
+        </w:rPr>
+        <w:t>Wedges can draw</w:t>
+      </w:r>
+    </w:p>
+    <w:p>
+      <w:pPr>
+        <w:pStyle w:val="ListParagraph"/>
+        <w:numPr>
+          <w:ilvl w:val="0"/>
+          <w:numId w:val="1"/>
+        </w:numPr>
+        <w:rPr>
+          <w:rFonts w:ascii="Century Gothic" w:hAnsi="Century Gothic"/>
+        </w:rPr>
+      </w:pPr>
+      <w:r>
+        <w:rPr>
+          <w:rFonts w:ascii="Century Gothic" w:hAnsi="Century Gothic"/>
+        </w:rPr>
+        <w:t>Game ends when leaders are destroyed</w:t>
+      </w:r>
+    </w:p>
+    <w:p>
+      <w:pPr>
         <w:rPr>
           <w:rFonts w:ascii="Century Gothic" w:hAnsi="Century Gothic"/>
         </w:rPr>
@@ -197,224 +233,230 @@
           <w:rFonts w:ascii="Century Gothic" w:hAnsi="Century Gothic"/>
         </w:rPr>
         <w:t>After Fully Playable</w:t>
+      </w:r>
+    </w:p>
+    <w:p>
+      <w:pPr>
+        <w:pStyle w:val="ListParagraph"/>
+        <w:numPr>
+          <w:ilvl w:val="0"/>
+          <w:numId w:val="1"/>
+        </w:numPr>
+        <w:rPr>
+          <w:rFonts w:ascii="Century Gothic" w:hAnsi="Century Gothic"/>
+        </w:rPr>
+      </w:pPr>
+      <w:r>
+        <w:rPr>
+          <w:rFonts w:ascii="Century Gothic" w:hAnsi="Century Gothic"/>
+        </w:rPr>
+        <w:t>Animations</w:t>
+      </w:r>
+    </w:p>
+    <w:p>
+      <w:pPr>
+        <w:pStyle w:val="ListParagraph"/>
+        <w:numPr>
+          <w:ilvl w:val="1"/>
+          <w:numId w:val="1"/>
+        </w:numPr>
+        <w:rPr>
+          <w:rFonts w:ascii="Century Gothic" w:hAnsi="Century Gothic"/>
+        </w:rPr>
+      </w:pPr>
+      <w:r>
+        <w:rPr>
+          <w:rFonts w:ascii="Century Gothic" w:hAnsi="Century Gothic"/>
+        </w:rPr>
+        <w:t>Drawing/playing/discarding cards</w:t>
+      </w:r>
+    </w:p>
+    <w:p>
+      <w:pPr>
+        <w:pStyle w:val="ListParagraph"/>
+        <w:numPr>
+          <w:ilvl w:val="1"/>
+          <w:numId w:val="1"/>
+        </w:numPr>
+        <w:rPr>
+          <w:rFonts w:ascii="Century Gothic" w:hAnsi="Century Gothic"/>
+        </w:rPr>
+      </w:pPr>
+      <w:r>
+        <w:rPr>
+          <w:rFonts w:ascii="Century Gothic" w:hAnsi="Century Gothic"/>
+        </w:rPr>
+        <w:t>Particle effects when using abilities.</w:t>
+      </w:r>
+    </w:p>
+    <w:p>
+      <w:pPr>
+        <w:pStyle w:val="ListParagraph"/>
+        <w:numPr>
+          <w:ilvl w:val="1"/>
+          <w:numId w:val="1"/>
+        </w:numPr>
+        <w:rPr>
+          <w:rFonts w:ascii="Century Gothic" w:hAnsi="Century Gothic"/>
+        </w:rPr>
+      </w:pPr>
+      <w:r>
+        <w:rPr>
+          <w:rFonts w:ascii="Century Gothic" w:hAnsi="Century Gothic"/>
+        </w:rPr>
+        <w:t>Objectives/Wedge animation on turn ends</w:t>
+      </w:r>
+    </w:p>
+    <w:p>
+      <w:pPr>
+        <w:pStyle w:val="ListParagraph"/>
+        <w:numPr>
+          <w:ilvl w:val="0"/>
+          <w:numId w:val="1"/>
+        </w:numPr>
+        <w:rPr>
+          <w:rFonts w:ascii="Century Gothic" w:hAnsi="Century Gothic"/>
+        </w:rPr>
+      </w:pPr>
+      <w:r>
+        <w:rPr>
+          <w:rFonts w:ascii="Century Gothic" w:hAnsi="Century Gothic"/>
+        </w:rPr>
+        <w:t>User Interface</w:t>
+      </w:r>
+    </w:p>
+    <w:p>
+      <w:pPr>
+        <w:pStyle w:val="ListParagraph"/>
+        <w:numPr>
+          <w:ilvl w:val="1"/>
+          <w:numId w:val="1"/>
+        </w:numPr>
+        <w:rPr>
+          <w:rFonts w:ascii="Century Gothic" w:hAnsi="Century Gothic"/>
+        </w:rPr>
+      </w:pPr>
+      <w:r>
+        <w:rPr>
+          <w:rFonts w:ascii="Century Gothic" w:hAnsi="Century Gothic"/>
+        </w:rPr>
+        <w:t>More information on screen</w:t>
+      </w:r>
+    </w:p>
+    <w:p>
+      <w:pPr>
+        <w:pStyle w:val="ListParagraph"/>
+        <w:numPr>
+          <w:ilvl w:val="2"/>
+          <w:numId w:val="1"/>
+        </w:numPr>
+        <w:rPr>
+          <w:rFonts w:ascii="Century Gothic" w:hAnsi="Century Gothic"/>
+        </w:rPr>
+      </w:pPr>
+      <w:r>
+        <w:rPr>
+          <w:rFonts w:ascii="Century Gothic" w:hAnsi="Century Gothic"/>
+        </w:rPr>
+        <w:t>Banners to overview key info</w:t>
+      </w:r>
+    </w:p>
+    <w:p>
+      <w:pPr>
+        <w:pStyle w:val="ListParagraph"/>
+        <w:numPr>
+          <w:ilvl w:val="2"/>
+          <w:numId w:val="1"/>
+        </w:numPr>
+        <w:rPr>
+          <w:rFonts w:ascii="Century Gothic" w:hAnsi="Century Gothic"/>
+        </w:rPr>
+      </w:pPr>
+      <w:r>
+        <w:rPr>
+          <w:rFonts w:ascii="Century Gothic" w:hAnsi="Century Gothic"/>
+        </w:rPr>
+        <w:t>Numbers on board to summarise battle values</w:t>
+      </w:r>
+    </w:p>
+    <w:p>
+      <w:pPr>
+        <w:pStyle w:val="ListParagraph"/>
+        <w:numPr>
+          <w:ilvl w:val="0"/>
+          <w:numId w:val="1"/>
+        </w:numPr>
+        <w:rPr>
+          <w:rFonts w:ascii="Century Gothic" w:hAnsi="Century Gothic"/>
+        </w:rPr>
+      </w:pPr>
+      <w:r>
+        <w:rPr>
+          <w:rFonts w:ascii="Century Gothic" w:hAnsi="Century Gothic"/>
+        </w:rPr>
+        <w:t>Sounds</w:t>
+      </w:r>
+    </w:p>
+    <w:p>
+      <w:pPr>
+        <w:pStyle w:val="ListParagraph"/>
+        <w:numPr>
+          <w:ilvl w:val="1"/>
+          <w:numId w:val="1"/>
+        </w:numPr>
+        <w:rPr>
+          <w:rFonts w:ascii="Century Gothic" w:hAnsi="Century Gothic"/>
+        </w:rPr>
+      </w:pPr>
+      <w:r>
+        <w:rPr>
+          <w:rFonts w:ascii="Century Gothic" w:hAnsi="Century Gothic"/>
+        </w:rPr>
+        <w:t>General background music</w:t>
+      </w:r>
+    </w:p>
+    <w:p>
+      <w:pPr>
+        <w:pStyle w:val="ListParagraph"/>
+        <w:numPr>
+          <w:ilvl w:val="1"/>
+          <w:numId w:val="1"/>
+        </w:numPr>
+        <w:rPr>
+          <w:rFonts w:ascii="Century Gothic" w:hAnsi="Century Gothic"/>
+        </w:rPr>
+      </w:pPr>
+      <w:r>
+        <w:rPr>
+          <w:rFonts w:ascii="Century Gothic" w:hAnsi="Century Gothic"/>
+        </w:rPr>
+        <w:t>Combat music (at BOH)</w:t>
+      </w:r>
+    </w:p>
+    <w:p>
+      <w:pPr>
+        <w:pStyle w:val="ListParagraph"/>
+        <w:numPr>
+          <w:ilvl w:val="1"/>
+          <w:numId w:val="1"/>
+        </w:numPr>
+        <w:rPr>
+          <w:rFonts w:ascii="Century Gothic" w:hAnsi="Century Gothic"/>
+        </w:rPr>
+      </w:pPr>
+      <w:r>
+        <w:rPr>
+          <w:rFonts w:ascii="Century Gothic" w:hAnsi="Century Gothic"/>
+        </w:rPr>
+        <w:t xml:space="preserve">Sounds to </w:t>
       </w:r>
       <w:bookmarkStart w:id="0" w:name="_GoBack"/>
       <w:bookmarkEnd w:id="0"/>
-    </w:p>
-    <w:p>
-      <w:pPr>
-        <w:pStyle w:val="ListParagraph"/>
-        <w:numPr>
-          <w:ilvl w:val="0"/>
-          <w:numId w:val="1"/>
-        </w:numPr>
-        <w:rPr>
-          <w:rFonts w:ascii="Century Gothic" w:hAnsi="Century Gothic"/>
-        </w:rPr>
-      </w:pPr>
-      <w:r>
-        <w:rPr>
-          <w:rFonts w:ascii="Century Gothic" w:hAnsi="Century Gothic"/>
-        </w:rPr>
-        <w:t>Animations</w:t>
-      </w:r>
-    </w:p>
-    <w:p>
-      <w:pPr>
-        <w:pStyle w:val="ListParagraph"/>
-        <w:numPr>
-          <w:ilvl w:val="1"/>
-          <w:numId w:val="1"/>
-        </w:numPr>
-        <w:rPr>
-          <w:rFonts w:ascii="Century Gothic" w:hAnsi="Century Gothic"/>
-        </w:rPr>
-      </w:pPr>
-      <w:r>
-        <w:rPr>
-          <w:rFonts w:ascii="Century Gothic" w:hAnsi="Century Gothic"/>
-        </w:rPr>
-        <w:t>Drawing/playing/discarding cards</w:t>
-      </w:r>
-    </w:p>
-    <w:p>
-      <w:pPr>
-        <w:pStyle w:val="ListParagraph"/>
-        <w:numPr>
-          <w:ilvl w:val="1"/>
-          <w:numId w:val="1"/>
-        </w:numPr>
-        <w:rPr>
-          <w:rFonts w:ascii="Century Gothic" w:hAnsi="Century Gothic"/>
-        </w:rPr>
-      </w:pPr>
-      <w:r>
-        <w:rPr>
-          <w:rFonts w:ascii="Century Gothic" w:hAnsi="Century Gothic"/>
-        </w:rPr>
-        <w:t>Particle effects when using abilities.</w:t>
-      </w:r>
-    </w:p>
-    <w:p>
-      <w:pPr>
-        <w:pStyle w:val="ListParagraph"/>
-        <w:numPr>
-          <w:ilvl w:val="1"/>
-          <w:numId w:val="1"/>
-        </w:numPr>
-        <w:rPr>
-          <w:rFonts w:ascii="Century Gothic" w:hAnsi="Century Gothic"/>
-        </w:rPr>
-      </w:pPr>
-      <w:r>
-        <w:rPr>
-          <w:rFonts w:ascii="Century Gothic" w:hAnsi="Century Gothic"/>
-        </w:rPr>
-        <w:t>Objectives/Wedge animation on turn ends</w:t>
-      </w:r>
-    </w:p>
-    <w:p>
-      <w:pPr>
-        <w:pStyle w:val="ListParagraph"/>
-        <w:numPr>
-          <w:ilvl w:val="0"/>
-          <w:numId w:val="1"/>
-        </w:numPr>
-        <w:rPr>
-          <w:rFonts w:ascii="Century Gothic" w:hAnsi="Century Gothic"/>
-        </w:rPr>
-      </w:pPr>
-      <w:r>
-        <w:rPr>
-          <w:rFonts w:ascii="Century Gothic" w:hAnsi="Century Gothic"/>
-        </w:rPr>
-        <w:t>User Interface</w:t>
-      </w:r>
-    </w:p>
-    <w:p>
-      <w:pPr>
-        <w:pStyle w:val="ListParagraph"/>
-        <w:numPr>
-          <w:ilvl w:val="1"/>
-          <w:numId w:val="1"/>
-        </w:numPr>
-        <w:rPr>
-          <w:rFonts w:ascii="Century Gothic" w:hAnsi="Century Gothic"/>
-        </w:rPr>
-      </w:pPr>
-      <w:r>
-        <w:rPr>
-          <w:rFonts w:ascii="Century Gothic" w:hAnsi="Century Gothic"/>
-        </w:rPr>
-        <w:t>More information on screen</w:t>
-      </w:r>
-    </w:p>
-    <w:p>
-      <w:pPr>
-        <w:pStyle w:val="ListParagraph"/>
-        <w:numPr>
-          <w:ilvl w:val="2"/>
-          <w:numId w:val="1"/>
-        </w:numPr>
-        <w:rPr>
-          <w:rFonts w:ascii="Century Gothic" w:hAnsi="Century Gothic"/>
-        </w:rPr>
-      </w:pPr>
-      <w:r>
-        <w:rPr>
-          <w:rFonts w:ascii="Century Gothic" w:hAnsi="Century Gothic"/>
-        </w:rPr>
-        <w:t>Banners to overview key info</w:t>
-      </w:r>
-    </w:p>
-    <w:p>
-      <w:pPr>
-        <w:pStyle w:val="ListParagraph"/>
-        <w:numPr>
-          <w:ilvl w:val="2"/>
-          <w:numId w:val="1"/>
-        </w:numPr>
-        <w:rPr>
-          <w:rFonts w:ascii="Century Gothic" w:hAnsi="Century Gothic"/>
-        </w:rPr>
-      </w:pPr>
-      <w:r>
-        <w:rPr>
-          <w:rFonts w:ascii="Century Gothic" w:hAnsi="Century Gothic"/>
-        </w:rPr>
-        <w:t>Numbers on board to summarise battle values</w:t>
-      </w:r>
-    </w:p>
-    <w:p>
-      <w:pPr>
-        <w:pStyle w:val="ListParagraph"/>
-        <w:numPr>
-          <w:ilvl w:val="0"/>
-          <w:numId w:val="1"/>
-        </w:numPr>
-        <w:rPr>
-          <w:rFonts w:ascii="Century Gothic" w:hAnsi="Century Gothic"/>
-        </w:rPr>
-      </w:pPr>
-      <w:r>
-        <w:rPr>
-          <w:rFonts w:ascii="Century Gothic" w:hAnsi="Century Gothic"/>
-        </w:rPr>
-        <w:t>Sounds</w:t>
-      </w:r>
-    </w:p>
-    <w:p>
-      <w:pPr>
-        <w:pStyle w:val="ListParagraph"/>
-        <w:numPr>
-          <w:ilvl w:val="1"/>
-          <w:numId w:val="1"/>
-        </w:numPr>
-        <w:rPr>
-          <w:rFonts w:ascii="Century Gothic" w:hAnsi="Century Gothic"/>
-        </w:rPr>
-      </w:pPr>
-      <w:r>
-        <w:rPr>
-          <w:rFonts w:ascii="Century Gothic" w:hAnsi="Century Gothic"/>
-        </w:rPr>
-        <w:t>General background music</w:t>
-      </w:r>
-    </w:p>
-    <w:p>
-      <w:pPr>
-        <w:pStyle w:val="ListParagraph"/>
-        <w:numPr>
-          <w:ilvl w:val="1"/>
-          <w:numId w:val="1"/>
-        </w:numPr>
-        <w:rPr>
-          <w:rFonts w:ascii="Century Gothic" w:hAnsi="Century Gothic"/>
-        </w:rPr>
-      </w:pPr>
-      <w:r>
-        <w:rPr>
-          <w:rFonts w:ascii="Century Gothic" w:hAnsi="Century Gothic"/>
-        </w:rPr>
-        <w:t>Combat music (at BOH)</w:t>
-      </w:r>
-    </w:p>
-    <w:p>
-      <w:pPr>
-        <w:pStyle w:val="ListParagraph"/>
-        <w:numPr>
-          <w:ilvl w:val="1"/>
-          <w:numId w:val="1"/>
-        </w:numPr>
-        <w:rPr>
-          <w:rFonts w:ascii="Century Gothic" w:hAnsi="Century Gothic"/>
-        </w:rPr>
-      </w:pPr>
-      <w:r>
-        <w:rPr>
-          <w:rFonts w:ascii="Century Gothic" w:hAnsi="Century Gothic"/>
-        </w:rPr>
-        <w:t>Sounds to go with animations (attack, heal, destroy, etc.)</w:t>
+      <w:r>
+        <w:rPr>
+          <w:rFonts w:ascii="Century Gothic" w:hAnsi="Century Gothic"/>
+        </w:rPr>
+        <w:t>go with animations (attack, heal, destroy, etc.)</w:t>
       </w:r>
     </w:p>
     <w:p>

</xml_diff>

<commit_message>
Fianl build for showcase
Co-Authored-By: edenphoenixiv <edenphoenixiv@users.noreply.github.com>
</commit_message>
<xml_diff>
--- a/1066 To-Do List.docx
+++ b/1066 To-Do List.docx
@@ -93,362 +93,13 @@
         <w:rPr>
           <w:rFonts w:ascii="Century Gothic" w:hAnsi="Century Gothic"/>
         </w:rPr>
-        <w:t>, attachments</w:t>
-      </w:r>
-      <w:r>
-        <w:rPr>
-          <w:rFonts w:ascii="Century Gothic" w:hAnsi="Century Gothic"/>
-        </w:rPr>
-        <w:t>, objective abilities</w:t>
-      </w:r>
-      <w:r>
-        <w:rPr>
-          <w:rFonts w:ascii="Century Gothic" w:hAnsi="Century Gothic"/>
-        </w:rPr>
-        <w:t>)</w:t>
-      </w:r>
-    </w:p>
-    <w:p>
-      <w:pPr>
-        <w:pStyle w:val="ListParagraph"/>
-        <w:numPr>
-          <w:ilvl w:val="0"/>
-          <w:numId w:val="1"/>
-        </w:numPr>
-        <w:rPr>
-          <w:rFonts w:ascii="Century Gothic" w:hAnsi="Century Gothic"/>
-        </w:rPr>
-      </w:pPr>
-      <w:r>
-        <w:rPr>
-          <w:rFonts w:ascii="Century Gothic" w:hAnsi="Century Gothic"/>
-        </w:rPr>
-        <w:t xml:space="preserve">Pass-and-play </w:t>
-      </w:r>
-      <w:r>
-        <w:rPr>
-          <w:rFonts w:ascii="Century Gothic" w:hAnsi="Century Gothic"/>
-        </w:rPr>
-        <w:t>system</w:t>
-      </w:r>
-    </w:p>
-    <w:p>
-      <w:pPr>
-        <w:pStyle w:val="ListParagraph"/>
-        <w:numPr>
-          <w:ilvl w:val="1"/>
-          <w:numId w:val="1"/>
-        </w:numPr>
-        <w:rPr>
-          <w:rFonts w:ascii="Century Gothic" w:hAnsi="Century Gothic"/>
-        </w:rPr>
-      </w:pPr>
-      <w:r>
-        <w:rPr>
-          <w:rFonts w:ascii="Century Gothic" w:hAnsi="Century Gothic"/>
-        </w:rPr>
-        <w:t>Account for events that can be used off turn</w:t>
-      </w:r>
-      <w:r>
-        <w:rPr>
-          <w:rFonts w:ascii="Century Gothic" w:hAnsi="Century Gothic"/>
-        </w:rPr>
-        <w:t xml:space="preserve"> (response)</w:t>
-      </w:r>
-    </w:p>
-    <w:p>
-      <w:pPr>
-        <w:pStyle w:val="ListParagraph"/>
-        <w:numPr>
-          <w:ilvl w:val="1"/>
-          <w:numId w:val="1"/>
-        </w:numPr>
-        <w:rPr>
-          <w:rFonts w:ascii="Century Gothic" w:hAnsi="Century Gothic"/>
-        </w:rPr>
-      </w:pPr>
-      <w:r>
-        <w:rPr>
-          <w:rFonts w:ascii="Century Gothic" w:hAnsi="Century Gothic"/>
-        </w:rPr>
-        <w:t xml:space="preserve">DownTo6 </w:t>
-      </w:r>
-      <w:r>
-        <w:rPr>
-          <w:rFonts w:ascii="Century Gothic" w:hAnsi="Century Gothic"/>
-        </w:rPr>
-        <w:t xml:space="preserve">separately for </w:t>
-      </w:r>
-      <w:r>
-        <w:rPr>
-          <w:rFonts w:ascii="Century Gothic" w:hAnsi="Century Gothic"/>
-        </w:rPr>
-        <w:t>both players</w:t>
-      </w:r>
-    </w:p>
-    <w:p>
-      <w:pPr>
-        <w:pStyle w:val="ListParagraph"/>
-        <w:numPr>
-          <w:ilvl w:val="0"/>
-          <w:numId w:val="1"/>
-        </w:numPr>
-        <w:rPr>
-          <w:rFonts w:ascii="Century Gothic" w:hAnsi="Century Gothic"/>
-        </w:rPr>
-      </w:pPr>
-      <w:r>
-        <w:rPr>
-          <w:rFonts w:ascii="Century Gothic" w:hAnsi="Century Gothic"/>
-        </w:rPr>
-        <w:t>Wedges can draw</w:t>
-      </w:r>
-    </w:p>
-    <w:p>
-      <w:pPr>
-        <w:pStyle w:val="ListParagraph"/>
-        <w:numPr>
-          <w:ilvl w:val="0"/>
-          <w:numId w:val="1"/>
-        </w:numPr>
-        <w:rPr>
-          <w:rFonts w:ascii="Century Gothic" w:hAnsi="Century Gothic"/>
-        </w:rPr>
-      </w:pPr>
-      <w:r>
-        <w:rPr>
-          <w:rFonts w:ascii="Century Gothic" w:hAnsi="Century Gothic"/>
-        </w:rPr>
-        <w:t>Game ends when leaders are destroyed</w:t>
-      </w:r>
-    </w:p>
-    <w:p>
-      <w:pPr>
-        <w:rPr>
-          <w:rFonts w:ascii="Century Gothic" w:hAnsi="Century Gothic"/>
-        </w:rPr>
-      </w:pPr>
-      <w:r>
-        <w:rPr>
-          <w:rFonts w:ascii="Century Gothic" w:hAnsi="Century Gothic"/>
-        </w:rPr>
-        <w:t>After Fully Playable</w:t>
-      </w:r>
-    </w:p>
-    <w:p>
-      <w:pPr>
-        <w:pStyle w:val="ListParagraph"/>
-        <w:numPr>
-          <w:ilvl w:val="0"/>
-          <w:numId w:val="1"/>
-        </w:numPr>
-        <w:rPr>
-          <w:rFonts w:ascii="Century Gothic" w:hAnsi="Century Gothic"/>
-        </w:rPr>
-      </w:pPr>
-      <w:r>
-        <w:rPr>
-          <w:rFonts w:ascii="Century Gothic" w:hAnsi="Century Gothic"/>
-        </w:rPr>
-        <w:t>Animations</w:t>
-      </w:r>
-    </w:p>
-    <w:p>
-      <w:pPr>
-        <w:pStyle w:val="ListParagraph"/>
-        <w:numPr>
-          <w:ilvl w:val="1"/>
-          <w:numId w:val="1"/>
-        </w:numPr>
-        <w:rPr>
-          <w:rFonts w:ascii="Century Gothic" w:hAnsi="Century Gothic"/>
-        </w:rPr>
-      </w:pPr>
-      <w:r>
-        <w:rPr>
-          <w:rFonts w:ascii="Century Gothic" w:hAnsi="Century Gothic"/>
-        </w:rPr>
-        <w:t>Drawing/playing/discarding cards</w:t>
-      </w:r>
-    </w:p>
-    <w:p>
-      <w:pPr>
-        <w:pStyle w:val="ListParagraph"/>
-        <w:numPr>
-          <w:ilvl w:val="1"/>
-          <w:numId w:val="1"/>
-        </w:numPr>
-        <w:rPr>
-          <w:rFonts w:ascii="Century Gothic" w:hAnsi="Century Gothic"/>
-        </w:rPr>
-      </w:pPr>
-      <w:r>
-        <w:rPr>
-          <w:rFonts w:ascii="Century Gothic" w:hAnsi="Century Gothic"/>
-        </w:rPr>
-        <w:t>Particle effects when using abilities.</w:t>
-      </w:r>
-    </w:p>
-    <w:p>
-      <w:pPr>
-        <w:pStyle w:val="ListParagraph"/>
-        <w:numPr>
-          <w:ilvl w:val="1"/>
-          <w:numId w:val="1"/>
-        </w:numPr>
-        <w:rPr>
-          <w:rFonts w:ascii="Century Gothic" w:hAnsi="Century Gothic"/>
-        </w:rPr>
-      </w:pPr>
-      <w:r>
-        <w:rPr>
-          <w:rFonts w:ascii="Century Gothic" w:hAnsi="Century Gothic"/>
-        </w:rPr>
-        <w:t>Objectives/Wedge animation on turn ends</w:t>
-      </w:r>
-    </w:p>
-    <w:p>
-      <w:pPr>
-        <w:pStyle w:val="ListParagraph"/>
-        <w:numPr>
-          <w:ilvl w:val="0"/>
-          <w:numId w:val="1"/>
-        </w:numPr>
-        <w:rPr>
-          <w:rFonts w:ascii="Century Gothic" w:hAnsi="Century Gothic"/>
-        </w:rPr>
-      </w:pPr>
-      <w:r>
-        <w:rPr>
-          <w:rFonts w:ascii="Century Gothic" w:hAnsi="Century Gothic"/>
-        </w:rPr>
-        <w:t>User Interface</w:t>
-      </w:r>
-    </w:p>
-    <w:p>
-      <w:pPr>
-        <w:pStyle w:val="ListParagraph"/>
-        <w:numPr>
-          <w:ilvl w:val="1"/>
-          <w:numId w:val="1"/>
-        </w:numPr>
-        <w:rPr>
-          <w:rFonts w:ascii="Century Gothic" w:hAnsi="Century Gothic"/>
-        </w:rPr>
-      </w:pPr>
-      <w:r>
-        <w:rPr>
-          <w:rFonts w:ascii="Century Gothic" w:hAnsi="Century Gothic"/>
-        </w:rPr>
-        <w:t>More information on screen</w:t>
-      </w:r>
-    </w:p>
-    <w:p>
-      <w:pPr>
-        <w:pStyle w:val="ListParagraph"/>
-        <w:numPr>
-          <w:ilvl w:val="2"/>
-          <w:numId w:val="1"/>
-        </w:numPr>
-        <w:rPr>
-          <w:rFonts w:ascii="Century Gothic" w:hAnsi="Century Gothic"/>
-        </w:rPr>
-      </w:pPr>
-      <w:r>
-        <w:rPr>
-          <w:rFonts w:ascii="Century Gothic" w:hAnsi="Century Gothic"/>
-        </w:rPr>
-        <w:t>Banners to overview key info</w:t>
-      </w:r>
-    </w:p>
-    <w:p>
-      <w:pPr>
-        <w:pStyle w:val="ListParagraph"/>
-        <w:numPr>
-          <w:ilvl w:val="2"/>
-          <w:numId w:val="1"/>
-        </w:numPr>
-        <w:rPr>
-          <w:rFonts w:ascii="Century Gothic" w:hAnsi="Century Gothic"/>
-        </w:rPr>
-      </w:pPr>
-      <w:r>
-        <w:rPr>
-          <w:rFonts w:ascii="Century Gothic" w:hAnsi="Century Gothic"/>
-        </w:rPr>
-        <w:t>Numbers on board to summarise battle values</w:t>
-      </w:r>
-    </w:p>
-    <w:p>
-      <w:pPr>
-        <w:pStyle w:val="ListParagraph"/>
-        <w:numPr>
-          <w:ilvl w:val="0"/>
-          <w:numId w:val="1"/>
-        </w:numPr>
-        <w:rPr>
-          <w:rFonts w:ascii="Century Gothic" w:hAnsi="Century Gothic"/>
-        </w:rPr>
-      </w:pPr>
-      <w:r>
-        <w:rPr>
-          <w:rFonts w:ascii="Century Gothic" w:hAnsi="Century Gothic"/>
-        </w:rPr>
-        <w:t>Sounds</w:t>
-      </w:r>
-    </w:p>
-    <w:p>
-      <w:pPr>
-        <w:pStyle w:val="ListParagraph"/>
-        <w:numPr>
-          <w:ilvl w:val="1"/>
-          <w:numId w:val="1"/>
-        </w:numPr>
-        <w:rPr>
-          <w:rFonts w:ascii="Century Gothic" w:hAnsi="Century Gothic"/>
-        </w:rPr>
-      </w:pPr>
-      <w:r>
-        <w:rPr>
-          <w:rFonts w:ascii="Century Gothic" w:hAnsi="Century Gothic"/>
-        </w:rPr>
-        <w:t>General background music</w:t>
-      </w:r>
-    </w:p>
-    <w:p>
-      <w:pPr>
-        <w:pStyle w:val="ListParagraph"/>
-        <w:numPr>
-          <w:ilvl w:val="1"/>
-          <w:numId w:val="1"/>
-        </w:numPr>
-        <w:rPr>
-          <w:rFonts w:ascii="Century Gothic" w:hAnsi="Century Gothic"/>
-        </w:rPr>
-      </w:pPr>
-      <w:r>
-        <w:rPr>
-          <w:rFonts w:ascii="Century Gothic" w:hAnsi="Century Gothic"/>
-        </w:rPr>
-        <w:t>Combat music (at BOH)</w:t>
-      </w:r>
-    </w:p>
-    <w:p>
-      <w:pPr>
-        <w:pStyle w:val="ListParagraph"/>
-        <w:numPr>
-          <w:ilvl w:val="1"/>
-          <w:numId w:val="1"/>
-        </w:numPr>
-        <w:rPr>
-          <w:rFonts w:ascii="Century Gothic" w:hAnsi="Century Gothic"/>
-        </w:rPr>
-      </w:pPr>
-      <w:r>
-        <w:rPr>
-          <w:rFonts w:ascii="Century Gothic" w:hAnsi="Century Gothic"/>
-        </w:rPr>
-        <w:t xml:space="preserve">Sounds to </w:t>
+        <w:t>,</w:t>
+      </w:r>
+      <w:r>
+        <w:rPr>
+          <w:rFonts w:ascii="Century Gothic" w:hAnsi="Century Gothic"/>
+        </w:rPr>
+        <w:t xml:space="preserve"> </w:t>
       </w:r>
       <w:bookmarkStart w:id="0" w:name="_GoBack"/>
       <w:bookmarkEnd w:id="0"/>
@@ -456,7 +107,314 @@
         <w:rPr>
           <w:rFonts w:ascii="Century Gothic" w:hAnsi="Century Gothic"/>
         </w:rPr>
-        <w:t>go with animations (attack, heal, destroy, etc.)</w:t>
+        <w:t>constants,</w:t>
+      </w:r>
+      <w:r>
+        <w:rPr>
+          <w:rFonts w:ascii="Century Gothic" w:hAnsi="Century Gothic"/>
+        </w:rPr>
+        <w:t xml:space="preserve"> objective abilities</w:t>
+      </w:r>
+      <w:r>
+        <w:rPr>
+          <w:rFonts w:ascii="Century Gothic" w:hAnsi="Century Gothic"/>
+        </w:rPr>
+        <w:t>)</w:t>
+      </w:r>
+    </w:p>
+    <w:p>
+      <w:pPr>
+        <w:pStyle w:val="ListParagraph"/>
+        <w:numPr>
+          <w:ilvl w:val="0"/>
+          <w:numId w:val="1"/>
+        </w:numPr>
+        <w:rPr>
+          <w:rFonts w:ascii="Century Gothic" w:hAnsi="Century Gothic"/>
+        </w:rPr>
+      </w:pPr>
+      <w:r>
+        <w:rPr>
+          <w:rFonts w:ascii="Century Gothic" w:hAnsi="Century Gothic"/>
+        </w:rPr>
+        <w:t xml:space="preserve">Pass-and-play </w:t>
+      </w:r>
+      <w:r>
+        <w:rPr>
+          <w:rFonts w:ascii="Century Gothic" w:hAnsi="Century Gothic"/>
+        </w:rPr>
+        <w:t>system</w:t>
+      </w:r>
+    </w:p>
+    <w:p>
+      <w:pPr>
+        <w:pStyle w:val="ListParagraph"/>
+        <w:numPr>
+          <w:ilvl w:val="1"/>
+          <w:numId w:val="1"/>
+        </w:numPr>
+        <w:rPr>
+          <w:rFonts w:ascii="Century Gothic" w:hAnsi="Century Gothic"/>
+        </w:rPr>
+      </w:pPr>
+      <w:r>
+        <w:rPr>
+          <w:rFonts w:ascii="Century Gothic" w:hAnsi="Century Gothic"/>
+        </w:rPr>
+        <w:t>Account for events that can be used off turn</w:t>
+      </w:r>
+      <w:r>
+        <w:rPr>
+          <w:rFonts w:ascii="Century Gothic" w:hAnsi="Century Gothic"/>
+        </w:rPr>
+        <w:t xml:space="preserve"> (response)</w:t>
+      </w:r>
+    </w:p>
+    <w:p>
+      <w:pPr>
+        <w:pStyle w:val="ListParagraph"/>
+        <w:numPr>
+          <w:ilvl w:val="1"/>
+          <w:numId w:val="1"/>
+        </w:numPr>
+        <w:rPr>
+          <w:rFonts w:ascii="Century Gothic" w:hAnsi="Century Gothic"/>
+        </w:rPr>
+      </w:pPr>
+      <w:r>
+        <w:rPr>
+          <w:rFonts w:ascii="Century Gothic" w:hAnsi="Century Gothic"/>
+        </w:rPr>
+        <w:t>Test attachments</w:t>
+      </w:r>
+    </w:p>
+    <w:p>
+      <w:pPr>
+        <w:rPr>
+          <w:rFonts w:ascii="Century Gothic" w:hAnsi="Century Gothic"/>
+        </w:rPr>
+      </w:pPr>
+      <w:r>
+        <w:rPr>
+          <w:rFonts w:ascii="Century Gothic" w:hAnsi="Century Gothic"/>
+        </w:rPr>
+        <w:t>After Fully Playable</w:t>
+      </w:r>
+    </w:p>
+    <w:p>
+      <w:pPr>
+        <w:pStyle w:val="ListParagraph"/>
+        <w:numPr>
+          <w:ilvl w:val="0"/>
+          <w:numId w:val="1"/>
+        </w:numPr>
+        <w:rPr>
+          <w:rFonts w:ascii="Century Gothic" w:hAnsi="Century Gothic"/>
+        </w:rPr>
+      </w:pPr>
+      <w:r>
+        <w:rPr>
+          <w:rFonts w:ascii="Century Gothic" w:hAnsi="Century Gothic"/>
+        </w:rPr>
+        <w:t>Animations</w:t>
+      </w:r>
+    </w:p>
+    <w:p>
+      <w:pPr>
+        <w:pStyle w:val="ListParagraph"/>
+        <w:numPr>
+          <w:ilvl w:val="1"/>
+          <w:numId w:val="1"/>
+        </w:numPr>
+        <w:rPr>
+          <w:rFonts w:ascii="Century Gothic" w:hAnsi="Century Gothic"/>
+        </w:rPr>
+      </w:pPr>
+      <w:r>
+        <w:rPr>
+          <w:rFonts w:ascii="Century Gothic" w:hAnsi="Century Gothic"/>
+        </w:rPr>
+        <w:t>Drawing/playing/discarding cards</w:t>
+      </w:r>
+    </w:p>
+    <w:p>
+      <w:pPr>
+        <w:pStyle w:val="ListParagraph"/>
+        <w:numPr>
+          <w:ilvl w:val="1"/>
+          <w:numId w:val="1"/>
+        </w:numPr>
+        <w:rPr>
+          <w:rFonts w:ascii="Century Gothic" w:hAnsi="Century Gothic"/>
+        </w:rPr>
+      </w:pPr>
+      <w:r>
+        <w:rPr>
+          <w:rFonts w:ascii="Century Gothic" w:hAnsi="Century Gothic"/>
+        </w:rPr>
+        <w:t>Particle effects when using abilities.</w:t>
+      </w:r>
+    </w:p>
+    <w:p>
+      <w:pPr>
+        <w:pStyle w:val="ListParagraph"/>
+        <w:numPr>
+          <w:ilvl w:val="1"/>
+          <w:numId w:val="1"/>
+        </w:numPr>
+        <w:rPr>
+          <w:rFonts w:ascii="Century Gothic" w:hAnsi="Century Gothic"/>
+        </w:rPr>
+      </w:pPr>
+      <w:r>
+        <w:rPr>
+          <w:rFonts w:ascii="Century Gothic" w:hAnsi="Century Gothic"/>
+        </w:rPr>
+        <w:t>Objectives/Wedge animation on turn ends</w:t>
+      </w:r>
+    </w:p>
+    <w:p>
+      <w:pPr>
+        <w:pStyle w:val="ListParagraph"/>
+        <w:numPr>
+          <w:ilvl w:val="0"/>
+          <w:numId w:val="1"/>
+        </w:numPr>
+        <w:rPr>
+          <w:rFonts w:ascii="Century Gothic" w:hAnsi="Century Gothic"/>
+        </w:rPr>
+      </w:pPr>
+      <w:r>
+        <w:rPr>
+          <w:rFonts w:ascii="Century Gothic" w:hAnsi="Century Gothic"/>
+        </w:rPr>
+        <w:t>User Interface</w:t>
+      </w:r>
+    </w:p>
+    <w:p>
+      <w:pPr>
+        <w:pStyle w:val="ListParagraph"/>
+        <w:numPr>
+          <w:ilvl w:val="1"/>
+          <w:numId w:val="1"/>
+        </w:numPr>
+        <w:rPr>
+          <w:rFonts w:ascii="Century Gothic" w:hAnsi="Century Gothic"/>
+        </w:rPr>
+      </w:pPr>
+      <w:r>
+        <w:rPr>
+          <w:rFonts w:ascii="Century Gothic" w:hAnsi="Century Gothic"/>
+        </w:rPr>
+        <w:t>More information on screen</w:t>
+      </w:r>
+    </w:p>
+    <w:p>
+      <w:pPr>
+        <w:pStyle w:val="ListParagraph"/>
+        <w:numPr>
+          <w:ilvl w:val="2"/>
+          <w:numId w:val="1"/>
+        </w:numPr>
+        <w:rPr>
+          <w:rFonts w:ascii="Century Gothic" w:hAnsi="Century Gothic"/>
+        </w:rPr>
+      </w:pPr>
+      <w:r>
+        <w:rPr>
+          <w:rFonts w:ascii="Century Gothic" w:hAnsi="Century Gothic"/>
+        </w:rPr>
+        <w:t>Banners to overview key info</w:t>
+      </w:r>
+    </w:p>
+    <w:p>
+      <w:pPr>
+        <w:pStyle w:val="ListParagraph"/>
+        <w:numPr>
+          <w:ilvl w:val="2"/>
+          <w:numId w:val="1"/>
+        </w:numPr>
+        <w:rPr>
+          <w:rFonts w:ascii="Century Gothic" w:hAnsi="Century Gothic"/>
+        </w:rPr>
+      </w:pPr>
+      <w:r>
+        <w:rPr>
+          <w:rFonts w:ascii="Century Gothic" w:hAnsi="Century Gothic"/>
+        </w:rPr>
+        <w:t>Numbers on board to summarise battle values</w:t>
+      </w:r>
+    </w:p>
+    <w:p>
+      <w:pPr>
+        <w:pStyle w:val="ListParagraph"/>
+        <w:numPr>
+          <w:ilvl w:val="0"/>
+          <w:numId w:val="1"/>
+        </w:numPr>
+        <w:rPr>
+          <w:rFonts w:ascii="Century Gothic" w:hAnsi="Century Gothic"/>
+        </w:rPr>
+      </w:pPr>
+      <w:r>
+        <w:rPr>
+          <w:rFonts w:ascii="Century Gothic" w:hAnsi="Century Gothic"/>
+        </w:rPr>
+        <w:t>Sounds</w:t>
+      </w:r>
+    </w:p>
+    <w:p>
+      <w:pPr>
+        <w:pStyle w:val="ListParagraph"/>
+        <w:numPr>
+          <w:ilvl w:val="1"/>
+          <w:numId w:val="1"/>
+        </w:numPr>
+        <w:rPr>
+          <w:rFonts w:ascii="Century Gothic" w:hAnsi="Century Gothic"/>
+        </w:rPr>
+      </w:pPr>
+      <w:r>
+        <w:rPr>
+          <w:rFonts w:ascii="Century Gothic" w:hAnsi="Century Gothic"/>
+        </w:rPr>
+        <w:t>General background music</w:t>
+      </w:r>
+    </w:p>
+    <w:p>
+      <w:pPr>
+        <w:pStyle w:val="ListParagraph"/>
+        <w:numPr>
+          <w:ilvl w:val="1"/>
+          <w:numId w:val="1"/>
+        </w:numPr>
+        <w:rPr>
+          <w:rFonts w:ascii="Century Gothic" w:hAnsi="Century Gothic"/>
+        </w:rPr>
+      </w:pPr>
+      <w:r>
+        <w:rPr>
+          <w:rFonts w:ascii="Century Gothic" w:hAnsi="Century Gothic"/>
+        </w:rPr>
+        <w:t>Combat music (at BOH)</w:t>
+      </w:r>
+    </w:p>
+    <w:p>
+      <w:pPr>
+        <w:pStyle w:val="ListParagraph"/>
+        <w:numPr>
+          <w:ilvl w:val="1"/>
+          <w:numId w:val="1"/>
+        </w:numPr>
+        <w:rPr>
+          <w:rFonts w:ascii="Century Gothic" w:hAnsi="Century Gothic"/>
+        </w:rPr>
+      </w:pPr>
+      <w:r>
+        <w:rPr>
+          <w:rFonts w:ascii="Century Gothic" w:hAnsi="Century Gothic"/>
+        </w:rPr>
+        <w:t>Sounds to go with animations (attack, heal, destroy, etc.)</w:t>
       </w:r>
     </w:p>
     <w:p>
@@ -494,24 +452,6 @@
           <w:rFonts w:ascii="Century Gothic" w:hAnsi="Century Gothic"/>
         </w:rPr>
         <w:t>hand script</w:t>
-      </w:r>
-    </w:p>
-    <w:p>
-      <w:pPr>
-        <w:pStyle w:val="ListParagraph"/>
-        <w:numPr>
-          <w:ilvl w:val="0"/>
-          <w:numId w:val="1"/>
-        </w:numPr>
-        <w:rPr>
-          <w:rFonts w:ascii="Century Gothic" w:hAnsi="Century Gothic"/>
-        </w:rPr>
-      </w:pPr>
-      <w:r>
-        <w:rPr>
-          <w:rFonts w:ascii="Century Gothic" w:hAnsi="Century Gothic"/>
-        </w:rPr>
-        <w:t>Stop cards with no action abilities becoming attacker</w:t>
       </w:r>
     </w:p>
     <w:sectPr>
@@ -548,7 +488,7 @@
       <w:lvlText w:val="o"/>
       <w:lvlJc w:val="left"/>
       <w:pPr>
-        <w:ind w:left="1440" w:hanging="360"/>
+        <w:ind w:left="1211" w:hanging="360"/>
       </w:pPr>
       <w:rPr>
         <w:rFonts w:ascii="Courier New" w:hAnsi="Courier New" w:cs="Courier New" w:hint="default"/>

</xml_diff>